<commit_message>
A few more changes to reviewer letter and main text thanks to Hao.
</commit_message>
<xml_diff>
--- a/Ref_Comments.docx
+++ b/Ref_Comments.docx
@@ -2408,524 +2408,529 @@
       </w:r>
       <w:proofErr w:type="gramEnd"/>
       <w:r>
-        <w:t xml:space="preserve"> obtain the results presented in fi</w:t>
-      </w:r>
+        <w:t xml:space="preserve"> obtain the results presented in figure 4 and to</w:t>
+      </w:r>
+      <w:r>
+        <w:br/>
+        <w:t>give corrections to previous work.</w:t>
+      </w:r>
+    </w:p>
+    <w:p>
+      <w:pPr>
+        <w:rPr>
+          <w:color w:val="00B0F0"/>
+        </w:rPr>
+      </w:pPr>
+      <w:r>
+        <w:rPr>
+          <w:color w:val="00B0F0"/>
+        </w:rPr>
+        <w:t xml:space="preserve">In the </w:t>
+      </w:r>
+      <w:r>
+        <w:rPr>
+          <w:color w:val="00B0F0"/>
+        </w:rPr>
+        <w:t>revised</w:t>
+      </w:r>
+      <w:r>
+        <w:rPr>
+          <w:color w:val="00B0F0"/>
+        </w:rPr>
+        <w:t xml:space="preserve"> manuscript, we have more clearly disambiguated between the scaling law calculation, which simply picks the surface where P=1/e and finds its area, and the full calculations leading to </w:t>
+      </w:r>
+      <w:r>
+        <w:rPr>
+          <w:color w:val="00B0F0"/>
+        </w:rPr>
+        <w:t>T</w:t>
+      </w:r>
+      <w:r>
+        <w:rPr>
+          <w:color w:val="00B0F0"/>
+        </w:rPr>
+        <w:t>able</w:t>
+      </w:r>
+      <w:r>
+        <w:rPr>
+          <w:color w:val="00B0F0"/>
+        </w:rPr>
+        <w:t> I</w:t>
+      </w:r>
+      <w:r>
+        <w:rPr>
+          <w:color w:val="00B0F0"/>
+        </w:rPr>
+        <w:t xml:space="preserve"> and </w:t>
+      </w:r>
+      <w:r>
+        <w:rPr>
+          <w:color w:val="00B0F0"/>
+        </w:rPr>
+        <w:t>F</w:t>
+      </w:r>
+      <w:r>
+        <w:rPr>
+          <w:color w:val="00B0F0"/>
+        </w:rPr>
+        <w:t>igure</w:t>
+      </w:r>
+      <w:r>
+        <w:rPr>
+          <w:color w:val="00B0F0"/>
+        </w:rPr>
+        <w:t> </w:t>
+      </w:r>
+      <w:r>
+        <w:rPr>
+          <w:color w:val="00B0F0"/>
+        </w:rPr>
+        <w:t xml:space="preserve">4. </w:t>
+      </w:r>
+      <w:r>
+        <w:rPr>
+          <w:color w:val="00B0F0"/>
+        </w:rPr>
+        <w:t xml:space="preserve">These calculations are now more clearly described on page 2, halfway down in the right column: “This facilitates direct numerical computation of the loss rate (γ) by integrating the molecule flux through the plane for a thermal distribution, weighted by the hopping probability. </w:t>
+      </w:r>
+      <w:r>
+        <w:rPr>
+          <w:color w:val="00B0F0"/>
+        </w:rPr>
+        <w:t>See</w:t>
+      </w:r>
+      <w:r>
+        <w:rPr>
+          <w:color w:val="00B0F0"/>
+        </w:rPr>
+        <w:t xml:space="preserve"> Sec. A, Eqn.</w:t>
+      </w:r>
+      <w:r>
+        <w:rPr>
+          <w:color w:val="00B0F0"/>
+        </w:rPr>
+        <w:t> </w:t>
+      </w:r>
+      <w:r>
+        <w:rPr>
+          <w:color w:val="00B0F0"/>
+        </w:rPr>
+        <w:t xml:space="preserve">2 of our Supplementary [44] </w:t>
+      </w:r>
+      <w:r>
+        <w:rPr>
+          <w:color w:val="00B0F0"/>
+        </w:rPr>
+        <w:t>for</w:t>
+      </w:r>
+      <w:r>
+        <w:rPr>
+          <w:color w:val="00B0F0"/>
+        </w:rPr>
+        <w:t xml:space="preserve"> the full integral expression.”</w:t>
+      </w:r>
+    </w:p>
+    <w:p>
+      <w:pPr>
+        <w:rPr>
+          <w:color w:val="00B0F0"/>
+        </w:rPr>
+      </w:pPr>
+      <w:r>
+        <w:rPr>
+          <w:color w:val="00B0F0"/>
+        </w:rPr>
+        <w:t>We also bring this up again in discussion of Fig. 4</w:t>
+      </w:r>
+      <w:r>
+        <w:rPr>
+          <w:color w:val="00B0F0"/>
+        </w:rPr>
+        <w:t xml:space="preserve"> near the end of Page 3</w:t>
+      </w:r>
+      <w:r>
+        <w:rPr>
+          <w:color w:val="00B0F0"/>
+        </w:rPr>
+        <w:t xml:space="preserve">: </w:t>
+      </w:r>
+      <w:r>
+        <w:rPr>
+          <w:color w:val="00B0F0"/>
+        </w:rPr>
+        <w:t xml:space="preserve">“We also compute loss rates for all values of pin translation and </w:t>
+      </w:r>
+      <w:proofErr w:type="spellStart"/>
+      <w:r>
+        <w:rPr>
+          <w:color w:val="00B0F0"/>
+        </w:rPr>
+        <w:t>Bcoil</w:t>
+      </w:r>
+      <w:proofErr w:type="spellEnd"/>
+      <w:r>
+        <w:rPr>
+          <w:color w:val="00B0F0"/>
+        </w:rPr>
+        <w:t xml:space="preserve"> by numerically integrating the loss flux through these unusual loss surfaces via the Landau-Zener formula, just as for the simpler quadrupole geometry discussed previou</w:t>
+      </w:r>
+      <w:r>
+        <w:rPr>
+          <w:color w:val="00B0F0"/>
+        </w:rPr>
+        <w:t>sly.”</w:t>
+      </w:r>
+    </w:p>
+    <w:p>
+      <w:pPr>
+        <w:rPr>
+          <w:color w:val="00B0F0"/>
+        </w:rPr>
+      </w:pPr>
       <w:bookmarkStart w:id="0" w:name="_GoBack"/>
       <w:bookmarkEnd w:id="0"/>
       <w:r>
-        <w:t>gure 4 and to</w:t>
-      </w:r>
-      <w:r>
-        <w:br/>
-        <w:t>give corrections to previous work.</w:t>
+        <w:lastRenderedPageBreak/>
+        <w:br/>
+        <w:t>----------------------------------------------------------------------</w:t>
+      </w:r>
+      <w:r>
+        <w:br/>
+        <w:t>Report of Referee B -- LF16145/</w:t>
+      </w:r>
+      <w:proofErr w:type="spellStart"/>
+      <w:r>
+        <w:t>Reens</w:t>
+      </w:r>
+      <w:proofErr w:type="spellEnd"/>
+      <w:r>
+        <w:br/>
+        <w:t>----------------------------------------------------------------------</w:t>
+      </w:r>
+      <w:r>
+        <w:br/>
+      </w:r>
+      <w:r>
+        <w:br/>
+        <w:t>In LF16145, the authors report a major advance on trapping OH</w:t>
+      </w:r>
+      <w:r>
+        <w:br/>
+        <w:t>molecules. They manage to increase the lifetime of the trapped</w:t>
+      </w:r>
+      <w:r>
+        <w:br/>
+        <w:t xml:space="preserve">molecules from 5 to 500 </w:t>
+      </w:r>
+      <w:proofErr w:type="spellStart"/>
+      <w:r>
+        <w:t>ms.</w:t>
+      </w:r>
+      <w:proofErr w:type="spellEnd"/>
+      <w:r>
+        <w:t xml:space="preserve"> The long lifetime should enable future</w:t>
+      </w:r>
+      <w:r>
+        <w:br/>
+        <w:t>evaporative cooling of the molecules.</w:t>
+      </w:r>
+      <w:r>
+        <w:br/>
+      </w:r>
+      <w:r>
+        <w:br/>
+        <w:t xml:space="preserve">The key idea here is to employ the </w:t>
+      </w:r>
+      <w:proofErr w:type="spellStart"/>
+      <w:r>
+        <w:t>Ioffe</w:t>
+      </w:r>
+      <w:proofErr w:type="spellEnd"/>
+      <w:r>
+        <w:t xml:space="preserve"> configuration to remove the</w:t>
+      </w:r>
+      <w:r>
+        <w:br/>
+      </w:r>
+      <w:proofErr w:type="spellStart"/>
+      <w:r>
+        <w:t>Majorana</w:t>
+      </w:r>
+      <w:proofErr w:type="spellEnd"/>
+      <w:r>
+        <w:t xml:space="preserve"> spin flip when the magnetic field is vanishing at the trap</w:t>
+      </w:r>
+      <w:r>
+        <w:br/>
+        <w:t>center. A careful analysis of the trap configuration shows that this</w:t>
+      </w:r>
+      <w:r>
+        <w:br/>
+        <w:t>is bad when the external electric field is applied perpendicular to</w:t>
+      </w:r>
+      <w:r>
+        <w:br/>
+        <w:t>the magnetic field. A new trap configuration is presented with a bias</w:t>
+      </w:r>
+      <w:r>
+        <w:br/>
+        <w:t>field to eliminate the field zero, and indeed greatly suppressed trap</w:t>
+      </w:r>
+      <w:r>
+        <w:br/>
+        <w:t>loss is observed.</w:t>
       </w:r>
     </w:p>
     <w:p>
       <w:pPr>
         <w:rPr>
-          <w:color w:val="00B0F0"/>
+          <w:color w:val="FF0000"/>
         </w:rPr>
       </w:pPr>
       <w:r>
         <w:rPr>
-          <w:color w:val="00B0F0"/>
-        </w:rPr>
-        <w:t xml:space="preserve">In the </w:t>
-      </w:r>
-      <w:r>
-        <w:rPr>
-          <w:color w:val="00B0F0"/>
-        </w:rPr>
-        <w:t>revised</w:t>
-      </w:r>
-      <w:r>
-        <w:rPr>
-          <w:color w:val="00B0F0"/>
-        </w:rPr>
-        <w:t xml:space="preserve"> manuscript, we have more clearly disambiguated between the scaling law calculation, which simply picks the surface where P=1/e and finds its area, and the full calculations leading to </w:t>
-      </w:r>
-      <w:r>
-        <w:rPr>
-          <w:color w:val="00B0F0"/>
-        </w:rPr>
-        <w:t>T</w:t>
-      </w:r>
-      <w:r>
-        <w:rPr>
-          <w:color w:val="00B0F0"/>
-        </w:rPr>
-        <w:t>able</w:t>
-      </w:r>
-      <w:r>
-        <w:rPr>
-          <w:color w:val="00B0F0"/>
-        </w:rPr>
-        <w:t> I</w:t>
-      </w:r>
-      <w:r>
-        <w:rPr>
-          <w:color w:val="00B0F0"/>
-        </w:rPr>
-        <w:t xml:space="preserve"> and </w:t>
-      </w:r>
-      <w:r>
-        <w:rPr>
-          <w:color w:val="00B0F0"/>
-        </w:rPr>
-        <w:t>F</w:t>
-      </w:r>
-      <w:r>
-        <w:rPr>
-          <w:color w:val="00B0F0"/>
-        </w:rPr>
-        <w:t>igure</w:t>
-      </w:r>
-      <w:r>
-        <w:rPr>
-          <w:color w:val="00B0F0"/>
-        </w:rPr>
-        <w:t> </w:t>
-      </w:r>
-      <w:r>
-        <w:rPr>
-          <w:color w:val="00B0F0"/>
-        </w:rPr>
-        <w:t xml:space="preserve">4. </w:t>
-      </w:r>
-      <w:r>
-        <w:rPr>
-          <w:color w:val="00B0F0"/>
-        </w:rPr>
-        <w:t xml:space="preserve">These calculations are now more clearly described on page 2, halfway down in the right column: “This facilitates direct numerical computation of the loss rate (γ) by integrating the molecule flux through the plane for a thermal distribution, weighted by the hopping probability. Since this probability is also dependent on G ̇ and thus </w:t>
+          <w:color w:val="FF0000"/>
+        </w:rPr>
+        <w:t>Yes, but there is a key difference between</w:t>
+      </w:r>
+      <w:r>
+        <w:rPr>
+          <w:color w:val="FF0000"/>
+        </w:rPr>
+        <w:t xml:space="preserve"> our configuration and the </w:t>
       </w:r>
       <w:proofErr w:type="spellStart"/>
       <w:r>
         <w:rPr>
-          <w:color w:val="00B0F0"/>
-        </w:rPr>
-        <w:t>vz</w:t>
+          <w:color w:val="FF0000"/>
+        </w:rPr>
+        <w:t>Ioffe</w:t>
       </w:r>
       <w:proofErr w:type="spellEnd"/>
       <w:r>
         <w:rPr>
-          <w:color w:val="00B0F0"/>
-        </w:rPr>
-        <w:t>, it is also necessary to integrate over the velocity distribution. Sec. A, Eqn. 2 of our Supplementary [44] includes the full integral expression.”</w:t>
+          <w:color w:val="FF0000"/>
+        </w:rPr>
+        <w:t>.</w:t>
+      </w:r>
+      <w:r>
+        <w:rPr>
+          <w:color w:val="FF0000"/>
+        </w:rPr>
+        <w:t xml:space="preserve"> In </w:t>
+      </w:r>
+      <w:proofErr w:type="spellStart"/>
+      <w:r>
+        <w:rPr>
+          <w:color w:val="FF0000"/>
+        </w:rPr>
+        <w:t>Ioffe</w:t>
+      </w:r>
+      <w:proofErr w:type="spellEnd"/>
+      <w:r>
+        <w:rPr>
+          <w:color w:val="FF0000"/>
+        </w:rPr>
+        <w:t xml:space="preserve"> the bias also needs to provide axial confinement, </w:t>
+      </w:r>
+      <w:r>
+        <w:rPr>
+          <w:color w:val="FF0000"/>
+        </w:rPr>
+        <w:t>and in general must be rather large to do so</w:t>
+      </w:r>
+      <w:r>
+        <w:rPr>
+          <w:color w:val="FF0000"/>
+        </w:rPr>
+        <w:t>. Even when the smallest bias necessary is employed, the trap is considerably weakened. In our configuration, the bias field does not n</w:t>
+      </w:r>
+      <w:r>
+        <w:rPr>
+          <w:color w:val="FF0000"/>
+        </w:rPr>
+        <w:t>eed to provide any confinement, the electric field does this. So</w:t>
+      </w:r>
+      <w:r>
+        <w:rPr>
+          <w:color w:val="FF0000"/>
+        </w:rPr>
+        <w:t xml:space="preserve"> unusually small bias fields are possible- we achieve our two orders of spin-flip loss suppression with a bias field that is only 4% of the trap depth.</w:t>
+      </w:r>
+      <w:r>
+        <w:rPr>
+          <w:color w:val="FF0000"/>
+        </w:rPr>
+        <w:t xml:space="preserve"> We now make this much more explicit, see the end of the top right paragraph on page 3, “</w:t>
+      </w:r>
+      <w:r>
+        <w:rPr>
+          <w:color w:val="FF0000"/>
+        </w:rPr>
+        <w:t xml:space="preserve">With only 200 G bias field (the trap is 5 </w:t>
+      </w:r>
+      <w:proofErr w:type="spellStart"/>
+      <w:r>
+        <w:rPr>
+          <w:color w:val="FF0000"/>
+        </w:rPr>
+        <w:t>kG</w:t>
+      </w:r>
+      <w:proofErr w:type="spellEnd"/>
+      <w:r>
+        <w:rPr>
+          <w:color w:val="FF0000"/>
+        </w:rPr>
+        <w:t xml:space="preserve"> deep) the loss is suppressed be</w:t>
+      </w:r>
+      <w:r>
+        <w:rPr>
+          <w:color w:val="FF0000"/>
+        </w:rPr>
+        <w:t>low that due to background gas.”</w:t>
+      </w:r>
+      <w:r>
+        <w:br/>
+      </w:r>
+      <w:r>
+        <w:br/>
+        <w:t>If such suppression of loss indeed comes from the removal of spin</w:t>
+      </w:r>
+      <w:r>
+        <w:br/>
+        <w:t>flips, I would very strongly recommend the publication of the paper in</w:t>
+      </w:r>
+      <w:r>
+        <w:br/>
+        <w:t>Physical Review Letters. It would represent a significant advance in</w:t>
+      </w:r>
+      <w:r>
+        <w:br/>
+        <w:t>extending the lifetime of a cold dense OH molecules, where evaporation</w:t>
+      </w:r>
+      <w:r>
+        <w:br/>
+        <w:t>and collisions have been reported. The only issue is that it is</w:t>
+      </w:r>
+      <w:r>
+        <w:br/>
+        <w:t>unclear whether the extended lifetime comes from the suppression of</w:t>
+      </w:r>
+      <w:r>
+        <w:br/>
+        <w:t>spin-flips or the sample in the new trap is just prepared at a much</w:t>
+      </w:r>
+      <w:r>
+        <w:br/>
+        <w:t>lower density. The authors should provide an argument that the long</w:t>
+      </w:r>
+      <w:r>
+        <w:br/>
+        <w:t>lifetime is indeed due to the removal of spin flips.</w:t>
       </w:r>
     </w:p>
     <w:p>
       <w:pPr>
         <w:rPr>
-          <w:color w:val="00B0F0"/>
+          <w:color w:val="FF0000"/>
         </w:rPr>
       </w:pPr>
       <w:r>
         <w:rPr>
-          <w:color w:val="00B0F0"/>
-        </w:rPr>
-        <w:t>We also bring this up again in discussion of Fig. 4</w:t>
-      </w:r>
-      <w:r>
-        <w:rPr>
-          <w:color w:val="00B0F0"/>
-        </w:rPr>
-        <w:t xml:space="preserve"> near the end of Page 3</w:t>
-      </w:r>
-      <w:r>
-        <w:rPr>
-          <w:color w:val="00B0F0"/>
-        </w:rPr>
-        <w:t xml:space="preserve">: </w:t>
-      </w:r>
-      <w:r>
-        <w:rPr>
-          <w:color w:val="00B0F0"/>
-        </w:rPr>
-        <w:t xml:space="preserve">“We also compute loss rates for all values of pin translation and </w:t>
+          <w:color w:val="FF0000"/>
+        </w:rPr>
+        <w:t>We thank the reviewer for this positive recommendation of our work. We agree that the removal of this loss is a significant advance, and we can confidently claim that the lifetime increase comes only from spin-flip suppression and not from density effects. In fact, clear disambiguation was a key motivation of our design, and we have decided to make this a point of emphasis in our manuscript</w:t>
+      </w:r>
+      <w:r>
+        <w:rPr>
+          <w:color w:val="FF0000"/>
+        </w:rPr>
+        <w:t xml:space="preserve">, see the </w:t>
+      </w:r>
+      <w:r>
+        <w:rPr>
+          <w:color w:val="FF0000"/>
+        </w:rPr>
+        <w:t>end of the first paragraph on the third page, “</w:t>
+      </w:r>
+      <w:proofErr w:type="gramStart"/>
+      <w:r>
+        <w:rPr>
+          <w:color w:val="FF0000"/>
+        </w:rPr>
+        <w:t>In light of</w:t>
+      </w:r>
+      <w:proofErr w:type="gramEnd"/>
+      <w:r>
+        <w:rPr>
+          <w:color w:val="FF0000"/>
+        </w:rPr>
+        <w:t xml:space="preserve"> this, it becomes espe</w:t>
+      </w:r>
+      <w:r>
+        <w:rPr>
+          <w:color w:val="FF0000"/>
+        </w:rPr>
+        <w:t>cially important to perform di</w:t>
+      </w:r>
+      <w:r>
+        <w:rPr>
+          <w:color w:val="FF0000"/>
+        </w:rPr>
+        <w:t xml:space="preserve">rect, </w:t>
       </w:r>
       <w:proofErr w:type="spellStart"/>
       <w:r>
         <w:rPr>
-          <w:color w:val="00B0F0"/>
-        </w:rPr>
-        <w:t>Bcoil</w:t>
+          <w:color w:val="FF0000"/>
+        </w:rPr>
+        <w:t>unconvolved</w:t>
       </w:r>
       <w:proofErr w:type="spellEnd"/>
       <w:r>
         <w:rPr>
-          <w:color w:val="00B0F0"/>
-        </w:rPr>
-        <w:t xml:space="preserve"> by nu- </w:t>
-      </w:r>
-      <w:proofErr w:type="spellStart"/>
-      <w:r>
-        <w:rPr>
-          <w:color w:val="00B0F0"/>
-        </w:rPr>
-        <w:t>merically</w:t>
-      </w:r>
-      <w:proofErr w:type="spellEnd"/>
-      <w:r>
-        <w:rPr>
-          <w:color w:val="00B0F0"/>
-        </w:rPr>
-        <w:t xml:space="preserve"> integrating the loss flux through these unusual loss surfaces via the Landau-Zener formula, just as for the simpler quadrupole geometry discussed previously. </w:t>
-      </w:r>
-    </w:p>
-    <w:p>
-      <w:pPr>
-        <w:rPr>
-          <w:color w:val="FF0000"/>
-        </w:rPr>
-      </w:pPr>
-      <w:r>
-        <w:rPr>
-          <w:color w:val="FF0000"/>
-        </w:rPr>
+          <w:color w:val="FF0000"/>
+        </w:rPr>
+        <w:t xml:space="preserve"> </w:t>
+      </w:r>
+      <w:r>
+        <w:rPr>
+          <w:color w:val="FF0000"/>
+        </w:rPr>
+        <w:t xml:space="preserve">(with collisional effects that is) </w:t>
+      </w:r>
+      <w:r>
+        <w:rPr>
+          <w:color w:val="FF0000"/>
+        </w:rPr>
+        <w:t>experimental verification of both the magnitude of the loss effec</w:t>
+      </w:r>
+      <w:r>
+        <w:rPr>
+          <w:color w:val="FF0000"/>
+        </w:rPr>
+        <w:t>t and the validity of our loss-</w:t>
+      </w:r>
+      <w:r>
+        <w:rPr>
+          <w:color w:val="FF0000"/>
+        </w:rPr>
+        <w:t>flux calculations. We now present the n</w:t>
+      </w:r>
+      <w:r>
+        <w:rPr>
+          <w:color w:val="FF0000"/>
+        </w:rPr>
+        <w:t>ew trap where this is achieved.”</w:t>
+      </w:r>
+      <w:r>
+        <w:br/>
+      </w:r>
+      <w:r>
+        <w:br/>
+      </w:r>
+      <w:r>
         <w:lastRenderedPageBreak/>
-        <w:t>”</w:t>
-      </w:r>
-    </w:p>
-    <w:p>
-      <w:r>
-        <w:br/>
-        <w:t>----------------------------------------------------------------------</w:t>
-      </w:r>
-      <w:r>
-        <w:br/>
-        <w:t>Report of Referee B -- LF16145/</w:t>
-      </w:r>
-      <w:proofErr w:type="spellStart"/>
-      <w:r>
-        <w:t>Reens</w:t>
-      </w:r>
-      <w:proofErr w:type="spellEnd"/>
-      <w:r>
-        <w:br/>
-        <w:t>----------------------------------------------------------------------</w:t>
-      </w:r>
-      <w:r>
-        <w:br/>
-      </w:r>
-      <w:r>
-        <w:br/>
-        <w:t>In LF16145, the authors report a major advance on trapping OH</w:t>
-      </w:r>
-      <w:r>
-        <w:br/>
-        <w:t>molecules. They manage to increase the lifetime of the trapped</w:t>
-      </w:r>
-      <w:r>
-        <w:br/>
-        <w:t xml:space="preserve">molecules from 5 to 500 </w:t>
-      </w:r>
-      <w:proofErr w:type="spellStart"/>
-      <w:r>
-        <w:t>ms.</w:t>
-      </w:r>
-      <w:proofErr w:type="spellEnd"/>
-      <w:r>
-        <w:t xml:space="preserve"> The long lifetime should enable future</w:t>
-      </w:r>
-      <w:r>
-        <w:br/>
-        <w:t>evaporative cooling of the molecules.</w:t>
-      </w:r>
-      <w:r>
-        <w:br/>
-      </w:r>
-      <w:r>
-        <w:br/>
-        <w:t xml:space="preserve">The key idea here is to employ the </w:t>
-      </w:r>
-      <w:proofErr w:type="spellStart"/>
-      <w:r>
-        <w:t>Ioffe</w:t>
-      </w:r>
-      <w:proofErr w:type="spellEnd"/>
-      <w:r>
-        <w:t xml:space="preserve"> configuration to remove the</w:t>
-      </w:r>
-      <w:r>
-        <w:br/>
-      </w:r>
-      <w:proofErr w:type="spellStart"/>
-      <w:r>
-        <w:t>Majorana</w:t>
-      </w:r>
-      <w:proofErr w:type="spellEnd"/>
-      <w:r>
-        <w:t xml:space="preserve"> spin flip when the magnetic field is vanishing at the trap</w:t>
-      </w:r>
-      <w:r>
-        <w:br/>
-        <w:t>center. A careful analysis of the trap configuration shows that this</w:t>
-      </w:r>
-      <w:r>
-        <w:br/>
-        <w:t>is bad when the external electric field is applied perpendicular to</w:t>
-      </w:r>
-      <w:r>
-        <w:br/>
-        <w:t>the magnetic field. A new trap configuration is presented with a bias</w:t>
-      </w:r>
-      <w:r>
-        <w:br/>
-        <w:t>field to eliminate the field zero, and indeed greatly suppressed trap</w:t>
-      </w:r>
-      <w:r>
-        <w:br/>
-        <w:t>loss is observed.</w:t>
-      </w:r>
-    </w:p>
-    <w:p>
-      <w:pPr>
-        <w:rPr>
-          <w:color w:val="FF0000"/>
-        </w:rPr>
-      </w:pPr>
-      <w:r>
-        <w:rPr>
-          <w:color w:val="FF0000"/>
-        </w:rPr>
-        <w:t>Yes, but there is a key difference between</w:t>
-      </w:r>
-      <w:r>
-        <w:rPr>
-          <w:color w:val="FF0000"/>
-        </w:rPr>
-        <w:t xml:space="preserve"> our configuration and the </w:t>
-      </w:r>
-      <w:proofErr w:type="spellStart"/>
-      <w:r>
-        <w:rPr>
-          <w:color w:val="FF0000"/>
-        </w:rPr>
-        <w:t>Ioffe</w:t>
-      </w:r>
-      <w:proofErr w:type="spellEnd"/>
-      <w:r>
-        <w:rPr>
-          <w:color w:val="FF0000"/>
-        </w:rPr>
-        <w:t>.</w:t>
-      </w:r>
-      <w:r>
-        <w:rPr>
-          <w:color w:val="FF0000"/>
-        </w:rPr>
-        <w:t xml:space="preserve"> In </w:t>
-      </w:r>
-      <w:proofErr w:type="spellStart"/>
-      <w:r>
-        <w:rPr>
-          <w:color w:val="FF0000"/>
-        </w:rPr>
-        <w:t>Ioffe</w:t>
-      </w:r>
-      <w:proofErr w:type="spellEnd"/>
-      <w:r>
-        <w:rPr>
-          <w:color w:val="FF0000"/>
-        </w:rPr>
-        <w:t xml:space="preserve"> the bias also needs to provide axial confinement, </w:t>
-      </w:r>
-      <w:r>
-        <w:rPr>
-          <w:color w:val="FF0000"/>
-        </w:rPr>
-        <w:t>and in general must be rather large to do so</w:t>
-      </w:r>
-      <w:r>
-        <w:rPr>
-          <w:color w:val="FF0000"/>
-        </w:rPr>
-        <w:t>. Even when the smallest bias necessary is employed, the trap is considerably weakened. In our configuration, the bias field does not n</w:t>
-      </w:r>
-      <w:r>
-        <w:rPr>
-          <w:color w:val="FF0000"/>
-        </w:rPr>
-        <w:t>eed to provide any confinement, the electric field does this. So</w:t>
-      </w:r>
-      <w:r>
-        <w:rPr>
-          <w:color w:val="FF0000"/>
-        </w:rPr>
-        <w:t xml:space="preserve"> unusually small bias fields are possible- we achieve our two orders of spin-flip loss suppression with a bias field that is only 4% of the trap depth.</w:t>
-      </w:r>
-      <w:r>
-        <w:rPr>
-          <w:color w:val="FF0000"/>
-        </w:rPr>
-        <w:t xml:space="preserve"> We now make this much more explicit, see the end of the top right paragraph on page 3, “</w:t>
-      </w:r>
-      <w:r>
-        <w:rPr>
-          <w:color w:val="FF0000"/>
-        </w:rPr>
-        <w:t xml:space="preserve">With only 200 G bias field (the trap is 5 </w:t>
-      </w:r>
-      <w:proofErr w:type="spellStart"/>
-      <w:r>
-        <w:rPr>
-          <w:color w:val="FF0000"/>
-        </w:rPr>
-        <w:t>kG</w:t>
-      </w:r>
-      <w:proofErr w:type="spellEnd"/>
-      <w:r>
-        <w:rPr>
-          <w:color w:val="FF0000"/>
-        </w:rPr>
-        <w:t xml:space="preserve"> deep) the loss is suppressed be</w:t>
-      </w:r>
-      <w:r>
-        <w:rPr>
-          <w:color w:val="FF0000"/>
-        </w:rPr>
-        <w:t>low that due to background gas.”</w:t>
-      </w:r>
-      <w:r>
-        <w:br/>
-      </w:r>
-      <w:r>
-        <w:br/>
-        <w:t>If such suppression of loss indeed comes from the removal of spin</w:t>
-      </w:r>
-      <w:r>
-        <w:br/>
-        <w:t>flips, I would very strongly recommend the publication of the paper in</w:t>
-      </w:r>
-      <w:r>
-        <w:br/>
-        <w:t>Physical Review Letters. It would represent a significant advance in</w:t>
-      </w:r>
-      <w:r>
-        <w:br/>
-        <w:t>extending the lifetime of a cold dense OH molecules, where evaporation</w:t>
-      </w:r>
-      <w:r>
-        <w:br/>
-        <w:t>and collisions have been reported. The only issue is that it is</w:t>
-      </w:r>
-      <w:r>
-        <w:br/>
-        <w:t>unclear whether the extended lifetime comes from the suppression of</w:t>
-      </w:r>
-      <w:r>
-        <w:br/>
-        <w:t>spin-flips or the sample in the new trap is just prepared at a much</w:t>
-      </w:r>
-      <w:r>
-        <w:br/>
-        <w:t>lower density. The authors should provide an argument that the long</w:t>
-      </w:r>
-      <w:r>
-        <w:br/>
-        <w:t>lifetime is indeed due to the removal of spin flips.</w:t>
-      </w:r>
-    </w:p>
-    <w:p>
-      <w:pPr>
-        <w:rPr>
-          <w:color w:val="FF0000"/>
-        </w:rPr>
-      </w:pPr>
-      <w:r>
-        <w:rPr>
-          <w:color w:val="FF0000"/>
-        </w:rPr>
-        <w:t>We thank the reviewer for this positive recommendation of our work. We agree that the removal of this loss is a significant advance, and we can confidently claim that the lifetime increase comes only from spin-flip suppression and not from density effects. In fact, clear disambiguation was a key motivation of our design, and we have decided to make this a point of emphasis in our manuscript</w:t>
-      </w:r>
-      <w:r>
-        <w:rPr>
-          <w:color w:val="FF0000"/>
-        </w:rPr>
-        <w:t xml:space="preserve">, see the </w:t>
-      </w:r>
-      <w:r>
-        <w:rPr>
-          <w:color w:val="FF0000"/>
-        </w:rPr>
-        <w:t>end of the first paragraph on the third page, “</w:t>
-      </w:r>
-      <w:proofErr w:type="gramStart"/>
-      <w:r>
-        <w:rPr>
-          <w:color w:val="FF0000"/>
-        </w:rPr>
-        <w:t>In light of</w:t>
-      </w:r>
-      <w:proofErr w:type="gramEnd"/>
-      <w:r>
-        <w:rPr>
-          <w:color w:val="FF0000"/>
-        </w:rPr>
-        <w:t xml:space="preserve"> this, it becomes espe</w:t>
-      </w:r>
-      <w:r>
-        <w:rPr>
-          <w:color w:val="FF0000"/>
-        </w:rPr>
-        <w:t>cially important to perform di</w:t>
-      </w:r>
-      <w:r>
-        <w:rPr>
-          <w:color w:val="FF0000"/>
-        </w:rPr>
-        <w:t xml:space="preserve">rect, </w:t>
-      </w:r>
-      <w:proofErr w:type="spellStart"/>
-      <w:r>
-        <w:rPr>
-          <w:color w:val="FF0000"/>
-        </w:rPr>
-        <w:t>unconvolved</w:t>
-      </w:r>
-      <w:proofErr w:type="spellEnd"/>
-      <w:r>
-        <w:rPr>
-          <w:color w:val="FF0000"/>
-        </w:rPr>
-        <w:t xml:space="preserve"> </w:t>
-      </w:r>
-      <w:r>
-        <w:rPr>
-          <w:color w:val="FF0000"/>
-        </w:rPr>
-        <w:t xml:space="preserve">(with collisional effects that is) </w:t>
-      </w:r>
-      <w:r>
-        <w:rPr>
-          <w:color w:val="FF0000"/>
-        </w:rPr>
-        <w:t>experimental verification of both the magnitude of the loss effec</w:t>
-      </w:r>
-      <w:r>
-        <w:rPr>
-          <w:color w:val="FF0000"/>
-        </w:rPr>
-        <w:t>t and the validity of our loss-</w:t>
-      </w:r>
-      <w:r>
-        <w:rPr>
-          <w:color w:val="FF0000"/>
-        </w:rPr>
-        <w:t>flux calculations. We now present the n</w:t>
-      </w:r>
-      <w:r>
-        <w:rPr>
-          <w:color w:val="FF0000"/>
-        </w:rPr>
-        <w:t>ew trap where this is achieved.”</w:t>
-      </w:r>
-      <w:r>
-        <w:br/>
-      </w:r>
-      <w:r>
-        <w:lastRenderedPageBreak/>
-        <w:br/>
         <w:t>Without more data taking, one possible check is to calculate the new</w:t>
       </w:r>
       <w:r>

</xml_diff>